<commit_message>
miss fix docs addition
</commit_message>
<xml_diff>
--- a/Endless Dungeon.docx
+++ b/Endless Dungeon.docx
@@ -27,7 +27,7 @@
                     </pic:cNvPicPr>
                   </pic:nvPicPr>
                   <pic:blipFill>
-                    <a:blip r:embed="rId5">
+                    <a:blip r:embed="rId4">
                       <a:extLst>
                         <a:ext uri="{28A0092B-C50C-407E-A947-70E740481C1C}">
                           <a14:useLocalDpi xmlns:a14="http://schemas.microsoft.com/office/drawing/2010/main" val="0"/>
@@ -67,7 +67,6 @@
           <w:rFonts w:ascii="Bahnschrift Light SemiCondensed" w:hAnsi="Bahnschrift Light SemiCondensed"/>
           <w:sz w:val="44"/>
           <w:szCs w:val="44"/>
-          <w:lang w:val="en-US"/>
         </w:rPr>
       </w:pPr>
       <w:r>
@@ -77,19 +76,16 @@
           <w:szCs w:val="44"/>
           <w:lang w:val="en-US"/>
         </w:rPr>
-        <w:t>Endless Dungeon</w:t>
-      </w:r>
-    </w:p>
-    <w:p>
-      <w:pPr>
-        <w:ind w:left="1416" w:firstLine="708"/>
+        <w:t>Endless</w:t>
+      </w:r>
+      <w:r>
         <w:rPr>
           <w:rFonts w:ascii="Bahnschrift Light SemiCondensed" w:hAnsi="Bahnschrift Light SemiCondensed"/>
           <w:sz w:val="44"/>
           <w:szCs w:val="44"/>
-          <w:lang w:val="en-US"/>
-        </w:rPr>
-      </w:pPr>
+        </w:rPr>
+        <w:t xml:space="preserve"> </w:t>
+      </w:r>
       <w:r>
         <w:rPr>
           <w:rFonts w:ascii="Bahnschrift Light SemiCondensed" w:hAnsi="Bahnschrift Light SemiCondensed"/>
@@ -97,7 +93,43 @@
           <w:szCs w:val="44"/>
           <w:lang w:val="en-US"/>
         </w:rPr>
-        <w:t>Telegram Bot</w:t>
+        <w:t>Dungeon</w:t>
+      </w:r>
+    </w:p>
+    <w:p>
+      <w:pPr>
+        <w:ind w:left="1416" w:firstLine="708"/>
+        <w:rPr>
+          <w:rFonts w:ascii="Bahnschrift Light SemiCondensed" w:hAnsi="Bahnschrift Light SemiCondensed"/>
+          <w:sz w:val="44"/>
+          <w:szCs w:val="44"/>
+        </w:rPr>
+      </w:pPr>
+      <w:r>
+        <w:rPr>
+          <w:rFonts w:ascii="Bahnschrift Light SemiCondensed" w:hAnsi="Bahnschrift Light SemiCondensed"/>
+          <w:sz w:val="44"/>
+          <w:szCs w:val="44"/>
+          <w:lang w:val="en-US"/>
+        </w:rPr>
+        <w:t>Telegram</w:t>
+      </w:r>
+      <w:r>
+        <w:rPr>
+          <w:rFonts w:ascii="Bahnschrift Light SemiCondensed" w:hAnsi="Bahnschrift Light SemiCondensed"/>
+          <w:sz w:val="44"/>
+          <w:szCs w:val="44"/>
+        </w:rPr>
+        <w:t xml:space="preserve"> </w:t>
+      </w:r>
+      <w:r>
+        <w:rPr>
+          <w:rFonts w:ascii="Bahnschrift Light SemiCondensed" w:hAnsi="Bahnschrift Light SemiCondensed"/>
+          <w:sz w:val="44"/>
+          <w:szCs w:val="44"/>
+          <w:lang w:val="en-US"/>
+        </w:rPr>
+        <w:t>Bot</w:t>
       </w:r>
     </w:p>
     <w:p>
@@ -106,7 +138,6 @@
           <w:rFonts w:ascii="Bahnschrift Light SemiCondensed" w:hAnsi="Bahnschrift Light SemiCondensed"/>
           <w:sz w:val="40"/>
           <w:szCs w:val="40"/>
-          <w:lang w:val="en-US"/>
         </w:rPr>
       </w:pPr>
       <w:r>
@@ -140,45 +171,124 @@
           <w:sz w:val="40"/>
           <w:szCs w:val="40"/>
         </w:rPr>
-        <w:t>Андрей Череватых       Василий Овчинников</w:t>
-      </w:r>
-    </w:p>
-    <w:p>
-      <w:pPr>
+        <w:t xml:space="preserve">Андрей </w:t>
+      </w:r>
+      <w:proofErr w:type="spellStart"/>
+      <w:r>
         <w:rPr>
           <w:rFonts w:ascii="Bahnschrift Light SemiCondensed" w:hAnsi="Bahnschrift Light SemiCondensed"/>
           <w:sz w:val="40"/>
           <w:szCs w:val="40"/>
         </w:rPr>
-      </w:pPr>
-      <w:r>
-        <w:tab/>
-      </w:r>
+        <w:t>Череватых</w:t>
+      </w:r>
+      <w:proofErr w:type="spellEnd"/>
       <w:r>
         <w:rPr>
           <w:rFonts w:ascii="Bahnschrift Light SemiCondensed" w:hAnsi="Bahnschrift Light SemiCondensed"/>
           <w:sz w:val="40"/>
           <w:szCs w:val="40"/>
         </w:rPr>
-        <w:tab/>
-      </w:r>
-      <w:r>
+        <w:t xml:space="preserve">       Василий Овчинников</w:t>
+      </w:r>
+    </w:p>
+    <w:p>
+      <w:pPr>
         <w:rPr>
           <w:rFonts w:ascii="Bahnschrift Light SemiCondensed" w:hAnsi="Bahnschrift Light SemiCondensed"/>
           <w:sz w:val="40"/>
           <w:szCs w:val="40"/>
-        </w:rPr>
-        <w:t>github.com/Avinar16/text_rpg_bot</w:t>
-      </w:r>
-    </w:p>
-    <w:p/>
-    <w:p/>
-    <w:p/>
-    <w:p/>
-    <w:p/>
-    <w:p/>
-    <w:p/>
-    <w:p/>
+          <w:lang w:val="en-US"/>
+        </w:rPr>
+      </w:pPr>
+      <w:r>
+        <w:tab/>
+      </w:r>
+      <w:r>
+        <w:rPr>
+          <w:rFonts w:ascii="Bahnschrift Light SemiCondensed" w:hAnsi="Bahnschrift Light SemiCondensed"/>
+          <w:sz w:val="40"/>
+          <w:szCs w:val="40"/>
+        </w:rPr>
+        <w:tab/>
+      </w:r>
+      <w:r>
+        <w:rPr>
+          <w:rFonts w:ascii="Bahnschrift Light SemiCondensed" w:hAnsi="Bahnschrift Light SemiCondensed"/>
+          <w:sz w:val="40"/>
+          <w:szCs w:val="40"/>
+          <w:lang w:val="en-US"/>
+        </w:rPr>
+        <w:t>github.com/Avinar16/</w:t>
+      </w:r>
+      <w:proofErr w:type="spellStart"/>
+      <w:r>
+        <w:rPr>
+          <w:rFonts w:ascii="Bahnschrift Light SemiCondensed" w:hAnsi="Bahnschrift Light SemiCondensed"/>
+          <w:sz w:val="40"/>
+          <w:szCs w:val="40"/>
+          <w:lang w:val="en-US"/>
+        </w:rPr>
+        <w:t>text_rpg_bot</w:t>
+      </w:r>
+      <w:proofErr w:type="spellEnd"/>
+    </w:p>
+    <w:p>
+      <w:pPr>
+        <w:rPr>
+          <w:lang w:val="en-US"/>
+        </w:rPr>
+      </w:pPr>
+    </w:p>
+    <w:p>
+      <w:pPr>
+        <w:rPr>
+          <w:lang w:val="en-US"/>
+        </w:rPr>
+      </w:pPr>
+    </w:p>
+    <w:p>
+      <w:pPr>
+        <w:rPr>
+          <w:lang w:val="en-US"/>
+        </w:rPr>
+      </w:pPr>
+    </w:p>
+    <w:p>
+      <w:pPr>
+        <w:rPr>
+          <w:lang w:val="en-US"/>
+        </w:rPr>
+      </w:pPr>
+    </w:p>
+    <w:p>
+      <w:pPr>
+        <w:rPr>
+          <w:lang w:val="en-US"/>
+        </w:rPr>
+      </w:pPr>
+    </w:p>
+    <w:p>
+      <w:pPr>
+        <w:rPr>
+          <w:lang w:val="en-US"/>
+        </w:rPr>
+      </w:pPr>
+    </w:p>
+    <w:p>
+      <w:pPr>
+        <w:rPr>
+          <w:lang w:val="en-US"/>
+        </w:rPr>
+      </w:pPr>
+    </w:p>
+    <w:p>
+      <w:pPr>
+        <w:rPr>
+          <w:lang w:val="en-US"/>
+        </w:rPr>
+      </w:pPr>
+    </w:p>
     <w:p>
       <w:pPr>
         <w:tabs>
@@ -468,6 +578,44 @@
           <w:szCs w:val="28"/>
         </w:rPr>
         <w:t>Генерация разных событий</w:t>
+      </w:r>
+    </w:p>
+    <w:p>
+      <w:pPr>
+        <w:tabs>
+          <w:tab w:val="left" w:pos="1095"/>
+        </w:tabs>
+        <w:rPr>
+          <w:rFonts w:ascii="Bahnschrift Light SemiCondensed" w:hAnsi="Bahnschrift Light SemiCondensed"/>
+          <w:sz w:val="28"/>
+          <w:szCs w:val="28"/>
+        </w:rPr>
+      </w:pPr>
+      <w:r>
+        <w:rPr>
+          <w:rFonts w:ascii="Bahnschrift Light SemiCondensed" w:hAnsi="Bahnschrift Light SemiCondensed"/>
+          <w:sz w:val="28"/>
+          <w:szCs w:val="28"/>
+        </w:rPr>
+        <w:t>•</w:t>
+      </w:r>
+      <w:r>
+        <w:rPr>
+          <w:rFonts w:ascii="Bahnschrift Light SemiCondensed" w:hAnsi="Bahnschrift Light SemiCondensed"/>
+          <w:sz w:val="28"/>
+          <w:szCs w:val="28"/>
+        </w:rPr>
+        <w:t>Более 100 объектов для</w:t>
+      </w:r>
+      <w:bookmarkStart w:id="0" w:name="_GoBack"/>
+      <w:bookmarkEnd w:id="0"/>
+      <w:r>
+        <w:rPr>
+          <w:rFonts w:ascii="Bahnschrift Light SemiCondensed" w:hAnsi="Bahnschrift Light SemiCondensed"/>
+          <w:sz w:val="28"/>
+          <w:szCs w:val="28"/>
+        </w:rPr>
+        <w:t xml:space="preserve"> взаимодействия</w:t>
       </w:r>
     </w:p>
     <w:p>
@@ -831,6 +979,172 @@
             <wp:extent cx="5940425" cy="2838450"/>
             <wp:effectExtent l="0" t="0" r="3175" b="0"/>
             <wp:docPr id="2" name="Рисунок 2"/>
+            <wp:cNvGraphicFramePr>
+              <a:graphicFrameLocks xmlns:a="http://schemas.openxmlformats.org/drawingml/2006/main" noChangeAspect="1"/>
+            </wp:cNvGraphicFramePr>
+            <a:graphic xmlns:a="http://schemas.openxmlformats.org/drawingml/2006/main">
+              <a:graphicData uri="http://schemas.openxmlformats.org/drawingml/2006/picture">
+                <pic:pic xmlns:pic="http://schemas.openxmlformats.org/drawingml/2006/picture">
+                  <pic:nvPicPr>
+                    <pic:cNvPr id="1" name=""/>
+                    <pic:cNvPicPr/>
+                  </pic:nvPicPr>
+                  <pic:blipFill>
+                    <a:blip r:embed="rId5"/>
+                    <a:stretch>
+                      <a:fillRect/>
+                    </a:stretch>
+                  </pic:blipFill>
+                  <pic:spPr>
+                    <a:xfrm>
+                      <a:off x="0" y="0"/>
+                      <a:ext cx="5940425" cy="2838450"/>
+                    </a:xfrm>
+                    <a:prstGeom prst="rect">
+                      <a:avLst/>
+                    </a:prstGeom>
+                  </pic:spPr>
+                </pic:pic>
+              </a:graphicData>
+            </a:graphic>
+          </wp:inline>
+        </w:drawing>
+      </w:r>
+    </w:p>
+    <w:p>
+      <w:pPr>
+        <w:tabs>
+          <w:tab w:val="left" w:pos="1095"/>
+        </w:tabs>
+        <w:rPr>
+          <w:rFonts w:ascii="Bahnschrift Light SemiCondensed" w:hAnsi="Bahnschrift Light SemiCondensed"/>
+          <w:sz w:val="28"/>
+          <w:szCs w:val="28"/>
+        </w:rPr>
+      </w:pPr>
+    </w:p>
+    <w:p>
+      <w:pPr>
+        <w:tabs>
+          <w:tab w:val="left" w:pos="1095"/>
+        </w:tabs>
+        <w:rPr>
+          <w:rFonts w:ascii="Bahnschrift Light SemiCondensed" w:hAnsi="Bahnschrift Light SemiCondensed"/>
+          <w:sz w:val="28"/>
+          <w:szCs w:val="28"/>
+        </w:rPr>
+      </w:pPr>
+    </w:p>
+    <w:p>
+      <w:pPr>
+        <w:tabs>
+          <w:tab w:val="left" w:pos="1095"/>
+        </w:tabs>
+        <w:rPr>
+          <w:rFonts w:ascii="Bahnschrift Light SemiCondensed" w:hAnsi="Bahnschrift Light SemiCondensed"/>
+          <w:sz w:val="28"/>
+          <w:szCs w:val="28"/>
+        </w:rPr>
+      </w:pPr>
+      <w:r>
+        <w:rPr>
+          <w:rFonts w:ascii="Bahnschrift Light SemiCondensed" w:hAnsi="Bahnschrift Light SemiCondensed"/>
+          <w:sz w:val="28"/>
+          <w:szCs w:val="28"/>
+        </w:rPr>
+        <w:t>В игре есть несколько случайных событий, которые случаются в зависимости от удачи игрока.</w:t>
+      </w:r>
+    </w:p>
+    <w:p>
+      <w:pPr>
+        <w:tabs>
+          <w:tab w:val="left" w:pos="1095"/>
+        </w:tabs>
+        <w:rPr>
+          <w:rFonts w:ascii="Bahnschrift Light SemiCondensed" w:hAnsi="Bahnschrift Light SemiCondensed"/>
+          <w:sz w:val="28"/>
+          <w:szCs w:val="28"/>
+        </w:rPr>
+      </w:pPr>
+      <w:proofErr w:type="gramStart"/>
+      <w:r>
+        <w:rPr>
+          <w:rFonts w:ascii="Bahnschrift Light SemiCondensed" w:hAnsi="Bahnschrift Light SemiCondensed"/>
+          <w:sz w:val="28"/>
+          <w:szCs w:val="28"/>
+        </w:rPr>
+        <w:t>Например</w:t>
+      </w:r>
+      <w:proofErr w:type="gramEnd"/>
+      <w:r>
+        <w:rPr>
+          <w:rFonts w:ascii="Bahnschrift Light SemiCondensed" w:hAnsi="Bahnschrift Light SemiCondensed"/>
+          <w:sz w:val="28"/>
+          <w:szCs w:val="28"/>
+        </w:rPr>
+        <w:t xml:space="preserve"> генерация комнат, предметов и мобов в них</w:t>
+      </w:r>
+    </w:p>
+    <w:p>
+      <w:pPr>
+        <w:tabs>
+          <w:tab w:val="left" w:pos="1095"/>
+        </w:tabs>
+        <w:rPr>
+          <w:noProof/>
+          <w:lang w:eastAsia="ru-RU"/>
+        </w:rPr>
+      </w:pPr>
+      <w:r>
+        <w:rPr>
+          <w:rFonts w:ascii="Bahnschrift Light SemiCondensed" w:hAnsi="Bahnschrift Light SemiCondensed"/>
+          <w:sz w:val="28"/>
+          <w:szCs w:val="28"/>
+        </w:rPr>
+        <w:tab/>
+      </w:r>
+      <w:r>
+        <w:rPr>
+          <w:rFonts w:ascii="Bahnschrift Light SemiCondensed" w:hAnsi="Bahnschrift Light SemiCondensed"/>
+          <w:sz w:val="28"/>
+          <w:szCs w:val="28"/>
+        </w:rPr>
+        <w:tab/>
+      </w:r>
+      <w:r>
+        <w:rPr>
+          <w:rFonts w:ascii="Bahnschrift Light SemiCondensed" w:hAnsi="Bahnschrift Light SemiCondensed"/>
+          <w:sz w:val="28"/>
+          <w:szCs w:val="28"/>
+        </w:rPr>
+        <w:tab/>
+      </w:r>
+      <w:r>
+        <w:rPr>
+          <w:rFonts w:ascii="Bahnschrift Light SemiCondensed" w:hAnsi="Bahnschrift Light SemiCondensed"/>
+          <w:sz w:val="28"/>
+          <w:szCs w:val="28"/>
+        </w:rPr>
+        <w:tab/>
+        <w:t>(генерация мобов)</w:t>
+      </w:r>
+      <w:r>
+        <w:rPr>
+          <w:noProof/>
+          <w:lang w:eastAsia="ru-RU"/>
+        </w:rPr>
+        <w:t xml:space="preserve"> </w:t>
+      </w:r>
+      <w:r>
+        <w:rPr>
+          <w:noProof/>
+          <w:lang w:eastAsia="ru-RU"/>
+        </w:rPr>
+        <w:drawing>
+          <wp:inline distT="0" distB="0" distL="0" distR="0" wp14:anchorId="15420C7D" wp14:editId="0997DCA8">
+            <wp:extent cx="5940425" cy="3133090"/>
+            <wp:effectExtent l="0" t="0" r="3175" b="0"/>
+            <wp:docPr id="3" name="Рисунок 3"/>
             <wp:cNvGraphicFramePr>
               <a:graphicFrameLocks xmlns:a="http://schemas.openxmlformats.org/drawingml/2006/main" noChangeAspect="1"/>
             </wp:cNvGraphicFramePr>
@@ -850,7 +1164,7 @@
                   <pic:spPr>
                     <a:xfrm>
                       <a:off x="0" y="0"/>
-                      <a:ext cx="5940425" cy="2838450"/>
+                      <a:ext cx="5940425" cy="3133090"/>
                     </a:xfrm>
                     <a:prstGeom prst="rect">
                       <a:avLst/>
@@ -874,129 +1188,17 @@
           <w:szCs w:val="28"/>
         </w:rPr>
       </w:pPr>
-    </w:p>
-    <w:p>
-      <w:pPr>
-        <w:tabs>
-          <w:tab w:val="left" w:pos="1095"/>
-        </w:tabs>
-        <w:rPr>
-          <w:rFonts w:ascii="Bahnschrift Light SemiCondensed" w:hAnsi="Bahnschrift Light SemiCondensed"/>
-          <w:sz w:val="28"/>
-          <w:szCs w:val="28"/>
-        </w:rPr>
-      </w:pPr>
-    </w:p>
-    <w:p>
-      <w:pPr>
-        <w:tabs>
-          <w:tab w:val="left" w:pos="1095"/>
-        </w:tabs>
-        <w:rPr>
-          <w:rFonts w:ascii="Bahnschrift Light SemiCondensed" w:hAnsi="Bahnschrift Light SemiCondensed"/>
-          <w:sz w:val="28"/>
-          <w:szCs w:val="28"/>
-        </w:rPr>
-      </w:pPr>
-      <w:r>
-        <w:rPr>
-          <w:rFonts w:ascii="Bahnschrift Light SemiCondensed" w:hAnsi="Bahnschrift Light SemiCondensed"/>
-          <w:sz w:val="28"/>
-          <w:szCs w:val="28"/>
-        </w:rPr>
-        <w:t>В игре есть несколько случайных событий, которые случаются в зависимости от удачи игрока.</w:t>
-      </w:r>
-    </w:p>
-    <w:p>
-      <w:pPr>
-        <w:tabs>
-          <w:tab w:val="left" w:pos="1095"/>
-        </w:tabs>
-        <w:rPr>
-          <w:rFonts w:ascii="Bahnschrift Light SemiCondensed" w:hAnsi="Bahnschrift Light SemiCondensed"/>
-          <w:sz w:val="28"/>
-          <w:szCs w:val="28"/>
-        </w:rPr>
-      </w:pPr>
-      <w:proofErr w:type="gramStart"/>
-      <w:r>
-        <w:rPr>
-          <w:rFonts w:ascii="Bahnschrift Light SemiCondensed" w:hAnsi="Bahnschrift Light SemiCondensed"/>
-          <w:sz w:val="28"/>
-          <w:szCs w:val="28"/>
-        </w:rPr>
-        <w:t>Например</w:t>
-      </w:r>
-      <w:proofErr w:type="gramEnd"/>
-      <w:r>
-        <w:rPr>
-          <w:rFonts w:ascii="Bahnschrift Light SemiCondensed" w:hAnsi="Bahnschrift Light SemiCondensed"/>
-          <w:sz w:val="28"/>
-          <w:szCs w:val="28"/>
-        </w:rPr>
-        <w:t xml:space="preserve"> генерация комнат, предметов и мобов в них</w:t>
-      </w:r>
-    </w:p>
-    <w:p>
-      <w:pPr>
-        <w:tabs>
-          <w:tab w:val="left" w:pos="1095"/>
-        </w:tabs>
+      <w:r>
         <w:rPr>
           <w:noProof/>
           <w:lang w:eastAsia="ru-RU"/>
         </w:rPr>
-      </w:pPr>
-      <w:r>
-        <w:rPr>
-          <w:rFonts w:ascii="Bahnschrift Light SemiCondensed" w:hAnsi="Bahnschrift Light SemiCondensed"/>
-          <w:sz w:val="28"/>
-          <w:szCs w:val="28"/>
-        </w:rPr>
-        <w:tab/>
-      </w:r>
-      <w:r>
-        <w:rPr>
-          <w:rFonts w:ascii="Bahnschrift Light SemiCondensed" w:hAnsi="Bahnschrift Light SemiCondensed"/>
-          <w:sz w:val="28"/>
-          <w:szCs w:val="28"/>
-        </w:rPr>
-        <w:tab/>
-      </w:r>
-      <w:r>
-        <w:rPr>
-          <w:rFonts w:ascii="Bahnschrift Light SemiCondensed" w:hAnsi="Bahnschrift Light SemiCondensed"/>
-          <w:sz w:val="28"/>
-          <w:szCs w:val="28"/>
-        </w:rPr>
-        <w:tab/>
-      </w:r>
-      <w:r>
-        <w:rPr>
-          <w:rFonts w:ascii="Bahnschrift Light SemiCondensed" w:hAnsi="Bahnschrift Light SemiCondensed"/>
-          <w:sz w:val="28"/>
-          <w:szCs w:val="28"/>
-        </w:rPr>
-        <w:tab/>
-        <w:t>(генерация мобов)</w:t>
-      </w:r>
-      <w:r>
-        <w:rPr>
-          <w:noProof/>
-          <w:lang w:eastAsia="ru-RU"/>
-        </w:rPr>
-        <w:t xml:space="preserve"> </w:t>
-      </w:r>
-      <w:r>
-        <w:rPr>
-          <w:noProof/>
-          <w:lang w:eastAsia="ru-RU"/>
-        </w:rPr>
+        <w:lastRenderedPageBreak/>
         <w:drawing>
-          <wp:inline distT="0" distB="0" distL="0" distR="0" wp14:anchorId="15420C7D" wp14:editId="0997DCA8">
-            <wp:extent cx="5940425" cy="3133090"/>
-            <wp:effectExtent l="0" t="0" r="3175" b="0"/>
-            <wp:docPr id="3" name="Рисунок 3"/>
+          <wp:inline distT="0" distB="0" distL="0" distR="0" wp14:anchorId="54EF0808" wp14:editId="139AE79C">
+            <wp:extent cx="5940425" cy="2757170"/>
+            <wp:effectExtent l="0" t="0" r="3175" b="5080"/>
+            <wp:docPr id="5" name="Рисунок 5"/>
             <wp:cNvGraphicFramePr>
               <a:graphicFrameLocks xmlns:a="http://schemas.openxmlformats.org/drawingml/2006/main" noChangeAspect="1"/>
             </wp:cNvGraphicFramePr>
@@ -1016,7 +1218,7 @@
                   <pic:spPr>
                     <a:xfrm>
                       <a:off x="0" y="0"/>
-                      <a:ext cx="5940425" cy="3133090"/>
+                      <a:ext cx="5940425" cy="2757170"/>
                     </a:xfrm>
                     <a:prstGeom prst="rect">
                       <a:avLst/>
@@ -1042,15 +1244,90 @@
       </w:pPr>
       <w:r>
         <w:rPr>
+          <w:rFonts w:ascii="Bahnschrift Light SemiCondensed" w:hAnsi="Bahnschrift Light SemiCondensed"/>
+          <w:sz w:val="28"/>
+          <w:szCs w:val="28"/>
+        </w:rPr>
+        <w:tab/>
+      </w:r>
+      <w:r>
+        <w:rPr>
+          <w:rFonts w:ascii="Bahnschrift Light SemiCondensed" w:hAnsi="Bahnschrift Light SemiCondensed"/>
+          <w:sz w:val="28"/>
+          <w:szCs w:val="28"/>
+        </w:rPr>
+        <w:tab/>
+      </w:r>
+      <w:r>
+        <w:rPr>
+          <w:rFonts w:ascii="Bahnschrift Light SemiCondensed" w:hAnsi="Bahnschrift Light SemiCondensed"/>
+          <w:sz w:val="28"/>
+          <w:szCs w:val="28"/>
+        </w:rPr>
+        <w:tab/>
+        <w:t>(Генерация предметов в комнатах)</w:t>
+      </w:r>
+    </w:p>
+    <w:p>
+      <w:pPr>
+        <w:tabs>
+          <w:tab w:val="left" w:pos="1095"/>
+        </w:tabs>
+        <w:rPr>
+          <w:rFonts w:ascii="Bahnschrift Light SemiCondensed" w:hAnsi="Bahnschrift Light SemiCondensed"/>
+          <w:sz w:val="28"/>
+          <w:szCs w:val="28"/>
+        </w:rPr>
+      </w:pPr>
+    </w:p>
+    <w:p>
+      <w:pPr>
+        <w:tabs>
+          <w:tab w:val="left" w:pos="1095"/>
+        </w:tabs>
+        <w:rPr>
+          <w:rFonts w:ascii="Bahnschrift Light SemiCondensed" w:hAnsi="Bahnschrift Light SemiCondensed"/>
+          <w:sz w:val="28"/>
+          <w:szCs w:val="28"/>
+        </w:rPr>
+      </w:pPr>
+    </w:p>
+    <w:p>
+      <w:pPr>
+        <w:tabs>
+          <w:tab w:val="left" w:pos="1095"/>
+        </w:tabs>
+        <w:rPr>
+          <w:rFonts w:ascii="Bahnschrift Light SemiCondensed" w:hAnsi="Bahnschrift Light SemiCondensed"/>
+          <w:sz w:val="28"/>
+          <w:szCs w:val="28"/>
+        </w:rPr>
+      </w:pPr>
+      <w:r>
+        <w:rPr>
+          <w:rFonts w:ascii="Bahnschrift Light SemiCondensed" w:hAnsi="Bahnschrift Light SemiCondensed"/>
+          <w:sz w:val="28"/>
+          <w:szCs w:val="28"/>
+        </w:rPr>
+        <w:t>Таким же образом работают удары.</w:t>
+      </w:r>
+      <w:r>
+        <w:rPr>
           <w:noProof/>
           <w:lang w:eastAsia="ru-RU"/>
         </w:rPr>
-        <w:lastRenderedPageBreak/>
+        <w:t xml:space="preserve"> </w:t>
+      </w:r>
+      <w:r>
+        <w:rPr>
+          <w:noProof/>
+          <w:lang w:eastAsia="ru-RU"/>
+        </w:rPr>
         <w:drawing>
-          <wp:inline distT="0" distB="0" distL="0" distR="0" wp14:anchorId="54EF0808" wp14:editId="139AE79C">
-            <wp:extent cx="5940425" cy="2757170"/>
-            <wp:effectExtent l="0" t="0" r="3175" b="5080"/>
-            <wp:docPr id="5" name="Рисунок 5"/>
+          <wp:inline distT="0" distB="0" distL="0" distR="0" wp14:anchorId="2A85DF58" wp14:editId="0A50B577">
+            <wp:extent cx="5857875" cy="1371600"/>
+            <wp:effectExtent l="0" t="0" r="9525" b="0"/>
+            <wp:docPr id="6" name="Рисунок 6"/>
             <wp:cNvGraphicFramePr>
               <a:graphicFrameLocks xmlns:a="http://schemas.openxmlformats.org/drawingml/2006/main" noChangeAspect="1"/>
             </wp:cNvGraphicFramePr>
@@ -1070,135 +1347,6 @@
                   <pic:spPr>
                     <a:xfrm>
                       <a:off x="0" y="0"/>
-                      <a:ext cx="5940425" cy="2757170"/>
-                    </a:xfrm>
-                    <a:prstGeom prst="rect">
-                      <a:avLst/>
-                    </a:prstGeom>
-                  </pic:spPr>
-                </pic:pic>
-              </a:graphicData>
-            </a:graphic>
-          </wp:inline>
-        </w:drawing>
-      </w:r>
-    </w:p>
-    <w:p>
-      <w:pPr>
-        <w:tabs>
-          <w:tab w:val="left" w:pos="1095"/>
-        </w:tabs>
-        <w:rPr>
-          <w:rFonts w:ascii="Bahnschrift Light SemiCondensed" w:hAnsi="Bahnschrift Light SemiCondensed"/>
-          <w:sz w:val="28"/>
-          <w:szCs w:val="28"/>
-        </w:rPr>
-      </w:pPr>
-      <w:r>
-        <w:rPr>
-          <w:rFonts w:ascii="Bahnschrift Light SemiCondensed" w:hAnsi="Bahnschrift Light SemiCondensed"/>
-          <w:sz w:val="28"/>
-          <w:szCs w:val="28"/>
-        </w:rPr>
-        <w:tab/>
-      </w:r>
-      <w:r>
-        <w:rPr>
-          <w:rFonts w:ascii="Bahnschrift Light SemiCondensed" w:hAnsi="Bahnschrift Light SemiCondensed"/>
-          <w:sz w:val="28"/>
-          <w:szCs w:val="28"/>
-        </w:rPr>
-        <w:tab/>
-      </w:r>
-      <w:r>
-        <w:rPr>
-          <w:rFonts w:ascii="Bahnschrift Light SemiCondensed" w:hAnsi="Bahnschrift Light SemiCondensed"/>
-          <w:sz w:val="28"/>
-          <w:szCs w:val="28"/>
-        </w:rPr>
-        <w:tab/>
-        <w:t>(Генерация предметов в комнатах)</w:t>
-      </w:r>
-    </w:p>
-    <w:p>
-      <w:pPr>
-        <w:tabs>
-          <w:tab w:val="left" w:pos="1095"/>
-        </w:tabs>
-        <w:rPr>
-          <w:rFonts w:ascii="Bahnschrift Light SemiCondensed" w:hAnsi="Bahnschrift Light SemiCondensed"/>
-          <w:sz w:val="28"/>
-          <w:szCs w:val="28"/>
-        </w:rPr>
-      </w:pPr>
-    </w:p>
-    <w:p>
-      <w:pPr>
-        <w:tabs>
-          <w:tab w:val="left" w:pos="1095"/>
-        </w:tabs>
-        <w:rPr>
-          <w:rFonts w:ascii="Bahnschrift Light SemiCondensed" w:hAnsi="Bahnschrift Light SemiCondensed"/>
-          <w:sz w:val="28"/>
-          <w:szCs w:val="28"/>
-        </w:rPr>
-      </w:pPr>
-    </w:p>
-    <w:p>
-      <w:pPr>
-        <w:tabs>
-          <w:tab w:val="left" w:pos="1095"/>
-        </w:tabs>
-        <w:rPr>
-          <w:rFonts w:ascii="Bahnschrift Light SemiCondensed" w:hAnsi="Bahnschrift Light SemiCondensed"/>
-          <w:sz w:val="28"/>
-          <w:szCs w:val="28"/>
-        </w:rPr>
-      </w:pPr>
-      <w:r>
-        <w:rPr>
-          <w:rFonts w:ascii="Bahnschrift Light SemiCondensed" w:hAnsi="Bahnschrift Light SemiCondensed"/>
-          <w:sz w:val="28"/>
-          <w:szCs w:val="28"/>
-        </w:rPr>
-        <w:t>Таким же образом работают удары.</w:t>
-      </w:r>
-      <w:r>
-        <w:rPr>
-          <w:noProof/>
-          <w:lang w:eastAsia="ru-RU"/>
-        </w:rPr>
-        <w:t xml:space="preserve"> </w:t>
-      </w:r>
-      <w:r>
-        <w:rPr>
-          <w:noProof/>
-          <w:lang w:eastAsia="ru-RU"/>
-        </w:rPr>
-        <w:drawing>
-          <wp:inline distT="0" distB="0" distL="0" distR="0" wp14:anchorId="2A85DF58" wp14:editId="0A50B577">
-            <wp:extent cx="5857875" cy="1371600"/>
-            <wp:effectExtent l="0" t="0" r="9525" b="0"/>
-            <wp:docPr id="6" name="Рисунок 6"/>
-            <wp:cNvGraphicFramePr>
-              <a:graphicFrameLocks xmlns:a="http://schemas.openxmlformats.org/drawingml/2006/main" noChangeAspect="1"/>
-            </wp:cNvGraphicFramePr>
-            <a:graphic xmlns:a="http://schemas.openxmlformats.org/drawingml/2006/main">
-              <a:graphicData uri="http://schemas.openxmlformats.org/drawingml/2006/picture">
-                <pic:pic xmlns:pic="http://schemas.openxmlformats.org/drawingml/2006/picture">
-                  <pic:nvPicPr>
-                    <pic:cNvPr id="1" name=""/>
-                    <pic:cNvPicPr/>
-                  </pic:nvPicPr>
-                  <pic:blipFill>
-                    <a:blip r:embed="rId9"/>
-                    <a:stretch>
-                      <a:fillRect/>
-                    </a:stretch>
-                  </pic:blipFill>
-                  <pic:spPr>
-                    <a:xfrm>
-                      <a:off x="0" y="0"/>
                       <a:ext cx="5857875" cy="1371600"/>
                     </a:xfrm>
                     <a:prstGeom prst="rect">
@@ -1299,8 +1447,6 @@
         </w:rPr>
         <w:t>Надеемся вам понравится!</w:t>
       </w:r>
-      <w:bookmarkStart w:id="0" w:name="_GoBack"/>
-      <w:bookmarkEnd w:id="0"/>
     </w:p>
     <w:p>
       <w:pPr>
@@ -1334,10 +1480,6 @@
     </w:sectPr>
   </w:body>
 </w:document>
-</file>
-
-<file path=word/numbering.xml><?xml version="1.0" encoding="utf-8"?>
-<w:numbering xmlns:wpc="http://schemas.microsoft.com/office/word/2010/wordprocessingCanvas" xmlns:cx="http://schemas.microsoft.com/office/drawing/2014/chartex" xmlns:mc="http://schemas.openxmlformats.org/markup-compatibility/2006" xmlns:o="urn:schemas-microsoft-com:office:office" xmlns:r="http://schemas.openxmlformats.org/officeDocument/2006/relationships" xmlns:m="http://schemas.openxmlformats.org/officeDocument/2006/math" xmlns:v="urn:schemas-microsoft-com:vml" xmlns:wp14="http://schemas.microsoft.com/office/word/2010/wordprocessingDrawing" xmlns:wp="http://schemas.openxmlformats.org/drawingml/2006/wordprocessingDrawing" xmlns:w10="urn:schemas-microsoft-com:office:word" xmlns:w="http://schemas.openxmlformats.org/wordprocessingml/2006/main" xmlns:w14="http://schemas.microsoft.com/office/word/2010/wordml" xmlns:w15="http://schemas.microsoft.com/office/word/2012/wordml" xmlns:w16se="http://schemas.microsoft.com/office/word/2015/wordml/symex" xmlns:wpg="http://schemas.microsoft.com/office/word/2010/wordprocessingGroup" xmlns:wpi="http://schemas.microsoft.com/office/word/2010/wordprocessingInk" xmlns:wne="http://schemas.microsoft.com/office/word/2006/wordml" xmlns:wps="http://schemas.microsoft.com/office/word/2010/wordprocessingShape" mc:Ignorable="w14 w15 w16se wp14"/>
 </file>
 
 <file path=word/styles.xml><?xml version="1.0" encoding="utf-8"?>

</xml_diff>